<commit_message>
updated proposal after feebback round 1
</commit_message>
<xml_diff>
--- a/covid proposal/Comments_emilio_20200515.docx
+++ b/covid proposal/Comments_emilio_20200515.docx
@@ -130,25 +130,7 @@
           <w:sz w:val="20"/>
           <w:szCs w:val="20"/>
         </w:rPr>
-        <w:t xml:space="preserve"> RE: Excess bereavement from Covid-19: </w:t>
-      </w:r>
-      <w:proofErr w:type="spellStart"/>
-      <w:r>
-        <w:rPr>
-          <w:rFonts w:ascii="Tahoma" w:eastAsia="Times New Roman" w:hAnsi="Tahoma" w:cs="Tahoma"/>
-          <w:sz w:val="20"/>
-          <w:szCs w:val="20"/>
-        </w:rPr>
-        <w:t>reserach</w:t>
-      </w:r>
-      <w:proofErr w:type="spellEnd"/>
-      <w:r>
-        <w:rPr>
-          <w:rFonts w:ascii="Tahoma" w:eastAsia="Times New Roman" w:hAnsi="Tahoma" w:cs="Tahoma"/>
-          <w:sz w:val="20"/>
-          <w:szCs w:val="20"/>
-        </w:rPr>
-        <w:t xml:space="preserve"> proposal</w:t>
+        <w:t xml:space="preserve"> RE: Excess bereavement from Covid-19: reserach proposal</w:t>
       </w:r>
     </w:p>
     <w:p/>
@@ -211,103 +193,1039 @@
         </w:rPr>
         <w:t>The number of people who bereave the death of ego may be substantially higher</w:t>
       </w:r>
+      <w:r>
+        <w:rPr>
+          <w:color w:val="1F497D"/>
+        </w:rPr>
+        <w:t>. Now, bereavement for a distant cousin may not be the same as bereavement for a child, so perhaps weights based on the coefficient of relatedness could be used to reweigh measures.</w:t>
+      </w:r>
+    </w:p>
+    <w:p>
+      <w:pPr>
+        <w:rPr>
+          <w:color w:val="1F497D"/>
+        </w:rPr>
+      </w:pPr>
+    </w:p>
+    <w:p>
+      <w:pPr>
+        <w:rPr>
+          <w:color w:val="1F497D"/>
+        </w:rPr>
+      </w:pPr>
+      <w:r>
+        <w:rPr>
+          <w:color w:val="1F497D"/>
+        </w:rPr>
+        <w:t>Calculating values for extended family could be done either with formal demography or socsim or a mix of both.</w:t>
+      </w:r>
+    </w:p>
+    <w:p>
+      <w:pPr>
+        <w:rPr>
+          <w:color w:val="1F497D"/>
+        </w:rPr>
+      </w:pPr>
+    </w:p>
+    <w:p>
+      <w:pPr>
+        <w:rPr>
+          <w:color w:val="1F497D"/>
+        </w:rPr>
+      </w:pPr>
+      <w:r>
+        <w:rPr>
+          <w:color w:val="1F497D"/>
+        </w:rPr>
+        <w:t>Submitting a grant proposal sounds good.  You should discuss this with Kathrin. She would be able to tell you whether for this specific scheme it would be helpful to have me in the proposal (because sometimes having a more senior person in the group increases the likelihood of funding) or if it is not (in that case there is no need to include me).</w:t>
+      </w:r>
+    </w:p>
+    <w:p>
+      <w:pPr>
+        <w:rPr>
+          <w:color w:val="1F497D"/>
+        </w:rPr>
+      </w:pPr>
+    </w:p>
+    <w:p>
+      <w:pPr>
+        <w:rPr>
+          <w:color w:val="1F497D"/>
+        </w:rPr>
+      </w:pPr>
+      <w:r>
+        <w:rPr>
+          <w:color w:val="1F497D"/>
+        </w:rPr>
+        <w:t>Cheers,</w:t>
+      </w:r>
+    </w:p>
+    <w:p>
+      <w:pPr>
+        <w:rPr>
+          <w:color w:val="1F497D"/>
+        </w:rPr>
+      </w:pPr>
+      <w:r>
+        <w:rPr>
+          <w:color w:val="1F497D"/>
+        </w:rPr>
+        <w:t>Emilio</w:t>
+      </w:r>
+    </w:p>
+    <w:p/>
+    <w:p>
+      <w:r>
+        <w:rPr>
+          <w:b/>
+        </w:rPr>
+        <w:t>20200520 meeting</w:t>
+      </w:r>
+    </w:p>
+    <w:p/>
+    <w:p>
+      <w:r>
+        <w:t>EZ comments</w:t>
+      </w:r>
+    </w:p>
+    <w:p>
+      <w:pPr>
+        <w:pStyle w:val="ListParagraph"/>
+        <w:numPr>
+          <w:ilvl w:val="0"/>
+          <w:numId w:val="4"/>
+        </w:numPr>
+      </w:pPr>
+      <w:r>
+        <w:t>Main focus now is on formal demography, but it could also be micro-level analysis</w:t>
+      </w:r>
+    </w:p>
+    <w:p>
+      <w:pPr>
+        <w:pStyle w:val="ListParagraph"/>
+        <w:numPr>
+          <w:ilvl w:val="1"/>
+          <w:numId w:val="4"/>
+        </w:numPr>
+      </w:pPr>
+      <w:r>
+        <w:t>Longitudinal surveys</w:t>
+      </w:r>
+      <w:r>
+        <w:t xml:space="preserve"> (</w:t>
+      </w:r>
+      <w:r>
+        <w:t xml:space="preserve">next waves of </w:t>
+      </w:r>
+      <w:r>
+        <w:t>PSAD, Share</w:t>
+      </w:r>
+      <w:r>
+        <w:t>?</w:t>
+      </w:r>
+      <w:r>
+        <w:t>)</w:t>
+      </w:r>
+      <w:r>
+        <w:t>. Compare effects of bereavement on people’</w:t>
+      </w:r>
+      <w:r>
+        <w:t>s life</w:t>
+      </w:r>
+      <w:r>
+        <w:t xml:space="preserve"> </w:t>
+      </w:r>
+      <w:r>
+        <w:t>pre-Covid19 and after Covid-19</w:t>
+      </w:r>
+      <w:r>
+        <w:t>. Link to previous literature</w:t>
+      </w:r>
+    </w:p>
+    <w:p>
+      <w:pPr>
+        <w:pStyle w:val="ListParagraph"/>
+        <w:numPr>
+          <w:ilvl w:val="1"/>
+          <w:numId w:val="4"/>
+        </w:numPr>
+      </w:pPr>
+      <w:r>
+        <w:t>Possible outcome: death, mental health</w:t>
+      </w:r>
+    </w:p>
+    <w:p>
+      <w:pPr>
+        <w:pStyle w:val="ListParagraph"/>
+        <w:numPr>
+          <w:ilvl w:val="1"/>
+          <w:numId w:val="4"/>
+        </w:numPr>
+      </w:pPr>
+      <w:r>
+        <w:t>Register data</w:t>
+      </w:r>
+      <w:r>
+        <w:t xml:space="preserve"> SWE – impact of bereavement on variables related to health</w:t>
+      </w:r>
+    </w:p>
+    <w:p>
+      <w:pPr>
+        <w:pStyle w:val="ListParagraph"/>
+        <w:numPr>
+          <w:ilvl w:val="1"/>
+          <w:numId w:val="4"/>
+        </w:numPr>
+      </w:pPr>
+      <w:r>
+        <w:t>Fune</w:t>
+      </w:r>
+      <w:r>
+        <w:t>rals held online, new situation</w:t>
+      </w:r>
+    </w:p>
+    <w:p>
+      <w:pPr>
+        <w:pStyle w:val="ListParagraph"/>
+        <w:numPr>
+          <w:ilvl w:val="0"/>
+          <w:numId w:val="4"/>
+        </w:numPr>
+      </w:pPr>
+      <w:r>
+        <w:t xml:space="preserve">Component </w:t>
+      </w:r>
+      <w:r>
+        <w:t>linking</w:t>
+      </w:r>
+      <w:r>
+        <w:t xml:space="preserve"> micro and macro </w:t>
+      </w:r>
+    </w:p>
+    <w:p>
+      <w:pPr>
+        <w:pStyle w:val="ListParagraph"/>
+        <w:numPr>
+          <w:ilvl w:val="1"/>
+          <w:numId w:val="4"/>
+        </w:numPr>
+      </w:pPr>
+      <w:r>
+        <w:t>Macro: Burden of bereavement from formal model</w:t>
+      </w:r>
+    </w:p>
+    <w:p>
+      <w:pPr>
+        <w:pStyle w:val="ListParagraph"/>
+        <w:numPr>
+          <w:ilvl w:val="1"/>
+          <w:numId w:val="4"/>
+        </w:numPr>
+      </w:pPr>
+      <w:r>
+        <w:t>Micro: extent to which tis matters for other quantities in life (how losing parent differen</w:t>
+      </w:r>
+      <w:r>
+        <w:t>t</w:t>
+      </w:r>
+      <w:r>
+        <w:t xml:space="preserve"> </w:t>
+      </w:r>
+      <w:r>
+        <w:t xml:space="preserve">for </w:t>
+      </w:r>
+      <w:r>
+        <w:t>spouse,</w:t>
+      </w:r>
+      <w:r>
+        <w:t xml:space="preserve"> sibling,</w:t>
+      </w:r>
+      <w:r>
+        <w:t xml:space="preserve"> variation by age). </w:t>
+      </w:r>
+    </w:p>
+    <w:p>
+      <w:pPr>
+        <w:pStyle w:val="ListParagraph"/>
+        <w:numPr>
+          <w:ilvl w:val="0"/>
+          <w:numId w:val="4"/>
+        </w:numPr>
+      </w:pPr>
+      <w:r>
+        <w:t>Formal methods</w:t>
+      </w:r>
+    </w:p>
+    <w:p>
+      <w:pPr>
+        <w:pStyle w:val="ListParagraph"/>
+        <w:numPr>
+          <w:ilvl w:val="1"/>
+          <w:numId w:val="4"/>
+        </w:numPr>
+      </w:pPr>
+      <w:r>
+        <w:t>Cohort data needs: Back-casting fertility using simple Lee Carter model for fert and mort – validate for few countries with which we have data</w:t>
+      </w:r>
+    </w:p>
+    <w:p>
+      <w:pPr>
+        <w:pStyle w:val="ListParagraph"/>
+        <w:numPr>
+          <w:ilvl w:val="1"/>
+          <w:numId w:val="4"/>
+        </w:numPr>
+      </w:pPr>
+      <w:r>
+        <w:t>Male fertility – we need age difference between mother and spouse</w:t>
+      </w:r>
+      <w:r>
+        <w:t xml:space="preserve">. If the father is 2 years older than mother, mortality schedules for father are adjusted to be drifted by 2 years. </w:t>
+      </w:r>
+    </w:p>
+    <w:p>
+      <w:pPr>
+        <w:pStyle w:val="ListParagraph"/>
+        <w:numPr>
+          <w:ilvl w:val="1"/>
+          <w:numId w:val="4"/>
+        </w:numPr>
+      </w:pPr>
+      <w:r>
+        <w:lastRenderedPageBreak/>
+        <w:t>Ego can only be a woman? Can be a man if we introduce probability that male spouse is a certain age. But it is possible.</w:t>
+      </w:r>
+    </w:p>
+    <w:p>
+      <w:pPr>
+        <w:pStyle w:val="ListParagraph"/>
+        <w:numPr>
+          <w:ilvl w:val="1"/>
+          <w:numId w:val="4"/>
+        </w:numPr>
+      </w:pPr>
+      <w:r>
+        <w:t>SOCSIM vs formal? Having formal is always ueful</w:t>
+      </w:r>
+      <w:r>
+        <w:t>. Prob of experiencing cousin can be done formally and more complx with SOCSIM</w:t>
+      </w:r>
+    </w:p>
+    <w:p>
+      <w:pPr>
+        <w:pStyle w:val="ListParagraph"/>
+        <w:numPr>
+          <w:ilvl w:val="1"/>
+          <w:numId w:val="4"/>
+        </w:numPr>
+      </w:pPr>
+      <w:r>
+        <w:t>SOCIM: include weekly segments with different rates</w:t>
+      </w:r>
+    </w:p>
+    <w:p>
+      <w:pPr>
+        <w:pStyle w:val="ListParagraph"/>
+        <w:numPr>
+          <w:ilvl w:val="0"/>
+          <w:numId w:val="4"/>
+        </w:numPr>
+      </w:pPr>
+      <w:r>
+        <w:t>Need to do</w:t>
+      </w:r>
+    </w:p>
+    <w:p>
+      <w:pPr>
+        <w:pStyle w:val="ListParagraph"/>
+        <w:numPr>
+          <w:ilvl w:val="1"/>
+          <w:numId w:val="4"/>
+        </w:numPr>
+      </w:pPr>
+      <w:r>
+        <w:t>Answering a scientific question</w:t>
+      </w:r>
+    </w:p>
+    <w:p>
+      <w:pPr>
+        <w:pStyle w:val="ListParagraph"/>
+        <w:numPr>
+          <w:ilvl w:val="1"/>
+          <w:numId w:val="4"/>
+        </w:numPr>
+      </w:pPr>
+      <w:r>
+        <w:t xml:space="preserve">Inter-disciplinary – bereavement, formal demography, </w:t>
+      </w:r>
+      <w:r>
+        <w:t>social psychology?</w:t>
+      </w:r>
+    </w:p>
+    <w:p>
+      <w:pPr>
+        <w:pStyle w:val="ListParagraph"/>
+        <w:numPr>
+          <w:ilvl w:val="1"/>
+          <w:numId w:val="4"/>
+        </w:numPr>
+      </w:pPr>
+      <w:r>
+        <w:t>Combining approaches</w:t>
+      </w:r>
+      <w:r>
+        <w:t xml:space="preserve"> – building dataset + understanding impact of bereavement on mental health</w:t>
+      </w:r>
+    </w:p>
+    <w:p>
+      <w:pPr>
+        <w:pStyle w:val="ListParagraph"/>
+        <w:numPr>
+          <w:ilvl w:val="1"/>
+          <w:numId w:val="4"/>
+        </w:numPr>
+      </w:pPr>
+      <w:r>
+        <w:t>Highlight than I am SUDA associate</w:t>
+      </w:r>
+    </w:p>
+    <w:p>
+      <w:pPr>
+        <w:pStyle w:val="ListParagraph"/>
+        <w:numPr>
+          <w:ilvl w:val="1"/>
+          <w:numId w:val="4"/>
+        </w:numPr>
+      </w:pPr>
+      <w:r>
+        <w:t>Saying that I have a simulation ready to go</w:t>
+      </w:r>
+    </w:p>
+    <w:p>
+      <w:pPr>
+        <w:pStyle w:val="ListParagraph"/>
+        <w:numPr>
+          <w:ilvl w:val="0"/>
+          <w:numId w:val="4"/>
+        </w:numPr>
+      </w:pPr>
+      <w:r>
+        <w:t>Discuss with Kathrin</w:t>
+      </w:r>
+    </w:p>
+    <w:p>
+      <w:pPr>
+        <w:pStyle w:val="ListParagraph"/>
+        <w:numPr>
+          <w:ilvl w:val="1"/>
+          <w:numId w:val="4"/>
+        </w:numPr>
+      </w:pPr>
+      <w:r>
+        <w:t>Hire PhD student</w:t>
+      </w:r>
+      <w:r>
+        <w:t>:</w:t>
+      </w:r>
       <w:bookmarkStart w:id="0" w:name="_GoBack"/>
       <w:bookmarkEnd w:id="0"/>
       <w:r>
-        <w:rPr>
-          <w:color w:val="1F497D"/>
-        </w:rPr>
-        <w:t>. Now, bereavement for a distant cousin may not be the same as bereavement for a child, so perhaps weights based on the coefficient of relatedness could be used to reweigh measures.</w:t>
-      </w:r>
-    </w:p>
-    <w:p>
-      <w:pPr>
-        <w:rPr>
-          <w:color w:val="1F497D"/>
-        </w:rPr>
-      </w:pPr>
-    </w:p>
-    <w:p>
-      <w:pPr>
-        <w:rPr>
-          <w:color w:val="1F497D"/>
-        </w:rPr>
-      </w:pPr>
-      <w:r>
-        <w:rPr>
-          <w:color w:val="1F497D"/>
-        </w:rPr>
-        <w:t xml:space="preserve">Calculating values for extended family could be done either with formal demography or </w:t>
-      </w:r>
-      <w:proofErr w:type="spellStart"/>
-      <w:r>
-        <w:rPr>
-          <w:color w:val="1F497D"/>
-        </w:rPr>
-        <w:t>socsim</w:t>
-      </w:r>
-      <w:proofErr w:type="spellEnd"/>
-      <w:r>
-        <w:rPr>
-          <w:color w:val="1F497D"/>
-        </w:rPr>
-        <w:t xml:space="preserve"> or a mix of both.</w:t>
-      </w:r>
-    </w:p>
-    <w:p>
-      <w:pPr>
-        <w:rPr>
-          <w:color w:val="1F497D"/>
-        </w:rPr>
-      </w:pPr>
-    </w:p>
-    <w:p>
-      <w:pPr>
-        <w:rPr>
-          <w:color w:val="1F497D"/>
-        </w:rPr>
-      </w:pPr>
-      <w:r>
-        <w:rPr>
-          <w:color w:val="1F497D"/>
-        </w:rPr>
-        <w:t>Submitting a grant proposal sounds good.  You should discuss this with Kathrin. She would be able to tell you whether for this specific scheme it would be helpful to have me in the proposal (because sometimes having a more senior person in the group increases the likelihood of funding) or if it is not (in that case there is no need to include me).</w:t>
-      </w:r>
-    </w:p>
-    <w:p>
-      <w:pPr>
-        <w:rPr>
-          <w:color w:val="1F497D"/>
-        </w:rPr>
-      </w:pPr>
-    </w:p>
-    <w:p>
-      <w:pPr>
-        <w:rPr>
-          <w:color w:val="1F497D"/>
-        </w:rPr>
-      </w:pPr>
-      <w:r>
-        <w:rPr>
-          <w:color w:val="1F497D"/>
-        </w:rPr>
-        <w:t>Cheers,</w:t>
-      </w:r>
-    </w:p>
-    <w:p>
-      <w:pPr>
-        <w:rPr>
-          <w:color w:val="1F497D"/>
-        </w:rPr>
-      </w:pPr>
-      <w:r>
-        <w:rPr>
-          <w:color w:val="1F497D"/>
-        </w:rPr>
-        <w:t>Emilio</w:t>
+        <w:t xml:space="preserve"> </w:t>
+      </w:r>
+      <w:r>
+        <w:t>18 months are not enough for a person to finish a PhD</w:t>
+      </w:r>
+      <w:r>
+        <w:t xml:space="preserve"> – we start certain projects and the MPIDR finance other 18 months for PhD student</w:t>
+      </w:r>
+      <w:r>
+        <w:t>. Would this work?</w:t>
+      </w:r>
+    </w:p>
+    <w:p>
+      <w:pPr>
+        <w:pStyle w:val="ListParagraph"/>
+        <w:numPr>
+          <w:ilvl w:val="1"/>
+          <w:numId w:val="4"/>
+        </w:numPr>
+      </w:pPr>
+      <w:r>
+        <w:t xml:space="preserve">Letter of support from EZ? Saying that he is interested and will </w:t>
+      </w:r>
+      <w:r>
+        <w:t xml:space="preserve">be involved and </w:t>
+      </w:r>
+      <w:r>
+        <w:t>commit funding PhD student</w:t>
+      </w:r>
+    </w:p>
+    <w:p>
+      <w:pPr>
+        <w:pStyle w:val="ListParagraph"/>
+        <w:numPr>
+          <w:ilvl w:val="1"/>
+          <w:numId w:val="4"/>
+        </w:numPr>
+      </w:pPr>
+      <w:r>
+        <w:t>Easier to get a PhD</w:t>
+      </w:r>
+      <w:r>
+        <w:t xml:space="preserve"> </w:t>
+      </w:r>
+      <w:r>
+        <w:t xml:space="preserve">(couple of weeks to get ads + one </w:t>
+      </w:r>
+      <w:r>
+        <w:t xml:space="preserve">or two </w:t>
+      </w:r>
+      <w:r>
+        <w:t>month</w:t>
+      </w:r>
+      <w:r>
+        <w:t xml:space="preserve"> to select</w:t>
+      </w:r>
+      <w:r>
+        <w:t>) than a postdoc</w:t>
+      </w:r>
+    </w:p>
+    <w:p>
+      <w:pPr>
+        <w:pStyle w:val="ListParagraph"/>
+        <w:numPr>
+          <w:ilvl w:val="1"/>
+          <w:numId w:val="4"/>
+        </w:numPr>
+      </w:pPr>
+      <w:r>
+        <w:t>Hire Ivan.</w:t>
+      </w:r>
+    </w:p>
+    <w:p>
+      <w:pPr>
+        <w:pStyle w:val="ListParagraph"/>
+        <w:numPr>
+          <w:ilvl w:val="0"/>
+          <w:numId w:val="4"/>
+        </w:numPr>
+      </w:pPr>
+      <w:r>
+        <w:t>Mallika ()</w:t>
+      </w:r>
+    </w:p>
+    <w:p>
+      <w:pPr>
+        <w:pStyle w:val="ListParagraph"/>
+        <w:numPr>
+          <w:ilvl w:val="1"/>
+          <w:numId w:val="4"/>
+        </w:numPr>
+      </w:pPr>
+      <w:r>
+        <w:t xml:space="preserve">Get excess </w:t>
+      </w:r>
+      <w:r>
+        <w:t xml:space="preserve">COVID-19 </w:t>
+      </w:r>
+      <w:r>
+        <w:t>mortality</w:t>
+      </w:r>
+      <w:r>
+        <w:t xml:space="preserve"> rates</w:t>
+      </w:r>
+    </w:p>
+    <w:p>
+      <w:pPr>
+        <w:pStyle w:val="ListParagraph"/>
+        <w:numPr>
+          <w:ilvl w:val="1"/>
+          <w:numId w:val="4"/>
+        </w:numPr>
+      </w:pPr>
+      <w:r>
+        <w:t xml:space="preserve">Translate to </w:t>
+      </w:r>
+      <w:r>
+        <w:t xml:space="preserve">rates to </w:t>
+      </w:r>
+      <w:r>
+        <w:t>SOCSIM</w:t>
+      </w:r>
+    </w:p>
+    <w:p>
+      <w:pPr>
+        <w:pStyle w:val="ListParagraph"/>
+        <w:numPr>
+          <w:ilvl w:val="1"/>
+          <w:numId w:val="4"/>
+        </w:numPr>
+      </w:pPr>
+      <w:r>
+        <w:t>Run simulation</w:t>
+      </w:r>
+      <w:r>
+        <w:t xml:space="preserve"> in Berk</w:t>
+      </w:r>
+      <w:r>
+        <w:t>e</w:t>
+      </w:r>
+      <w:r>
+        <w:t>ley</w:t>
+      </w:r>
+      <w:r>
+        <w:t xml:space="preserve"> (</w:t>
+      </w:r>
+      <w:r>
+        <w:t>I do</w:t>
+      </w:r>
+      <w:r>
+        <w:t xml:space="preserve"> with Emilio</w:t>
+      </w:r>
+      <w:r>
+        <w:t>, ask Carl for code</w:t>
+      </w:r>
+      <w:r>
+        <w:t>)</w:t>
+      </w:r>
+    </w:p>
+    <w:p>
+      <w:pPr>
+        <w:pStyle w:val="ListParagraph"/>
+        <w:numPr>
+          <w:ilvl w:val="1"/>
+          <w:numId w:val="4"/>
+        </w:numPr>
+      </w:pPr>
+      <w:r>
+        <w:t>Work with outputs</w:t>
+      </w:r>
+    </w:p>
+    <w:p>
+      <w:pPr>
+        <w:pStyle w:val="ListParagraph"/>
+        <w:numPr>
+          <w:ilvl w:val="1"/>
+          <w:numId w:val="4"/>
+        </w:numPr>
+      </w:pPr>
+      <w:r>
+        <w:t>Formal development (optional)</w:t>
+      </w:r>
+    </w:p>
+    <w:p>
+      <w:pPr>
+        <w:pStyle w:val="ListParagraph"/>
+        <w:numPr>
+          <w:ilvl w:val="0"/>
+          <w:numId w:val="4"/>
+        </w:numPr>
+      </w:pPr>
+      <w:r>
+        <w:t>Sandwich</w:t>
+      </w:r>
+    </w:p>
+    <w:p>
+      <w:pPr>
+        <w:pStyle w:val="ListParagraph"/>
+        <w:numPr>
+          <w:ilvl w:val="1"/>
+          <w:numId w:val="4"/>
+        </w:numPr>
+      </w:pPr>
+      <w:r>
+        <w:t>See how much time children and parents require</w:t>
+      </w:r>
+      <w:r>
+        <w:t xml:space="preserve"> and decide threshold for dependent children</w:t>
+      </w:r>
+      <w:r>
+        <w:t xml:space="preserve"> – paper with Denys in PDR “who gives time to whom”</w:t>
+      </w:r>
+      <w:r>
+        <w:t xml:space="preserve"> by age</w:t>
       </w:r>
     </w:p>
     <w:p/>
+    <w:p/>
+    <w:p>
+      <w:r>
+        <w:t>A. Covid</w:t>
+      </w:r>
+    </w:p>
+    <w:p>
+      <w:pPr>
+        <w:pStyle w:val="ListParagraph"/>
+        <w:numPr>
+          <w:ilvl w:val="0"/>
+          <w:numId w:val="1"/>
+        </w:numPr>
+      </w:pPr>
+      <w:r>
+        <w:t>Approach</w:t>
+      </w:r>
+    </w:p>
+    <w:p>
+      <w:pPr>
+        <w:pStyle w:val="ListParagraph"/>
+        <w:numPr>
+          <w:ilvl w:val="1"/>
+          <w:numId w:val="1"/>
+        </w:numPr>
+      </w:pPr>
+      <w:r>
+        <w:t>How do we focus on men?</w:t>
+      </w:r>
+    </w:p>
+    <w:p>
+      <w:pPr>
+        <w:pStyle w:val="ListParagraph"/>
+        <w:numPr>
+          <w:ilvl w:val="1"/>
+          <w:numId w:val="1"/>
+        </w:numPr>
+      </w:pPr>
+      <w:r>
+        <w:t>“</w:t>
+      </w:r>
+      <w:r>
+        <w:t>The number of people who bereave the death of ego</w:t>
+      </w:r>
+      <w:r>
+        <w:t>” vs “Number of relatives lost by ego”</w:t>
+      </w:r>
+    </w:p>
+    <w:p>
+      <w:pPr>
+        <w:pStyle w:val="ListParagraph"/>
+        <w:numPr>
+          <w:ilvl w:val="0"/>
+          <w:numId w:val="1"/>
+        </w:numPr>
+      </w:pPr>
+      <w:r>
+        <w:t>M</w:t>
+      </w:r>
+      <w:r>
+        <w:t xml:space="preserve">icrosimulation </w:t>
+      </w:r>
+      <w:r>
+        <w:t>as main method (</w:t>
+      </w:r>
+      <w:r>
+        <w:t>Scenario-based</w:t>
+      </w:r>
+      <w:r>
+        <w:t>)</w:t>
+      </w:r>
+    </w:p>
+    <w:p>
+      <w:pPr>
+        <w:pStyle w:val="ListParagraph"/>
+        <w:numPr>
+          <w:ilvl w:val="1"/>
+          <w:numId w:val="1"/>
+        </w:numPr>
+      </w:pPr>
+      <w:r>
+        <w:t xml:space="preserve"> </w:t>
+      </w:r>
+      <w:r>
+        <w:t>‘</w:t>
+      </w:r>
+      <w:r>
+        <w:t>easier</w:t>
+      </w:r>
+      <w:r>
+        <w:t xml:space="preserve">’ to implement excess </w:t>
+      </w:r>
+      <w:r>
+        <w:t>m</w:t>
+      </w:r>
+      <w:r>
+        <w:t>ortality</w:t>
+      </w:r>
+    </w:p>
+    <w:p>
+      <w:pPr>
+        <w:pStyle w:val="ListParagraph"/>
+        <w:numPr>
+          <w:ilvl w:val="1"/>
+          <w:numId w:val="1"/>
+        </w:numPr>
+      </w:pPr>
+      <w:r>
+        <w:t>Validate with mathematical formulas for women?</w:t>
+      </w:r>
+    </w:p>
+    <w:p>
+      <w:pPr>
+        <w:pStyle w:val="ListParagraph"/>
+        <w:numPr>
+          <w:ilvl w:val="1"/>
+          <w:numId w:val="1"/>
+        </w:numPr>
+      </w:pPr>
+      <w:r>
+        <w:t>who will implement??</w:t>
+      </w:r>
+    </w:p>
+    <w:p>
+      <w:pPr>
+        <w:pStyle w:val="ListParagraph"/>
+        <w:numPr>
+          <w:ilvl w:val="0"/>
+          <w:numId w:val="1"/>
+        </w:numPr>
+      </w:pPr>
+      <w:r>
+        <w:t>Data sources</w:t>
+      </w:r>
+    </w:p>
+    <w:p>
+      <w:pPr>
+        <w:pStyle w:val="ListParagraph"/>
+        <w:numPr>
+          <w:ilvl w:val="1"/>
+          <w:numId w:val="1"/>
+        </w:numPr>
+      </w:pPr>
+      <w:r>
+        <w:t>Cohort demographic rates, of we want to consider people currently alive under 100 years old</w:t>
+      </w:r>
+      <w:r>
+        <w:t xml:space="preserve"> (assuming generational length = 30)</w:t>
+      </w:r>
+    </w:p>
+    <w:p>
+      <w:pPr>
+        <w:pStyle w:val="ListParagraph"/>
+        <w:numPr>
+          <w:ilvl w:val="2"/>
+          <w:numId w:val="1"/>
+        </w:numPr>
+      </w:pPr>
+      <w:r>
+        <w:t>Ego: from 2020-100=1920 birth cohort</w:t>
+      </w:r>
+    </w:p>
+    <w:p>
+      <w:pPr>
+        <w:pStyle w:val="ListParagraph"/>
+        <w:numPr>
+          <w:ilvl w:val="2"/>
+          <w:numId w:val="1"/>
+        </w:numPr>
+      </w:pPr>
+      <w:r>
+        <w:t>M1: from 1920-30=1890</w:t>
+      </w:r>
+    </w:p>
+    <w:p>
+      <w:pPr>
+        <w:pStyle w:val="ListParagraph"/>
+        <w:numPr>
+          <w:ilvl w:val="2"/>
+          <w:numId w:val="1"/>
+        </w:numPr>
+      </w:pPr>
+      <w:r>
+        <w:t>M2: from 1890-30=1860</w:t>
+      </w:r>
+    </w:p>
+    <w:p>
+      <w:pPr>
+        <w:pStyle w:val="ListParagraph"/>
+        <w:numPr>
+          <w:ilvl w:val="1"/>
+          <w:numId w:val="1"/>
+        </w:numPr>
+      </w:pPr>
+      <w:hyperlink r:id="rId6" w:history="1">
+        <w:r>
+          <w:rPr>
+            <w:rStyle w:val="Hyperlink"/>
+          </w:rPr>
+          <w:t>www.mortality.org</w:t>
+        </w:r>
+      </w:hyperlink>
+      <w:r>
+        <w:t xml:space="preserve">  </w:t>
+      </w:r>
+    </w:p>
+    <w:p>
+      <w:pPr>
+        <w:pStyle w:val="ListParagraph"/>
+        <w:numPr>
+          <w:ilvl w:val="1"/>
+          <w:numId w:val="1"/>
+        </w:numPr>
+      </w:pPr>
+      <w:r>
+        <w:lastRenderedPageBreak/>
+        <w:t xml:space="preserve">Male fertility: </w:t>
+      </w:r>
+      <w:hyperlink r:id="rId7" w:history="1">
+        <w:r>
+          <w:rPr>
+            <w:rStyle w:val="Hyperlink"/>
+          </w:rPr>
+          <w:t>https://perso.uclouvain.be/bruno.schoumaker/data/</w:t>
+        </w:r>
+      </w:hyperlink>
+      <w:r>
+        <w:t xml:space="preserve"> </w:t>
+      </w:r>
+    </w:p>
+    <w:p>
+      <w:pPr>
+        <w:pStyle w:val="ListParagraph"/>
+        <w:numPr>
+          <w:ilvl w:val="0"/>
+          <w:numId w:val="1"/>
+        </w:numPr>
+      </w:pPr>
+      <w:r>
+        <w:t>Tasks</w:t>
+      </w:r>
+    </w:p>
+    <w:p>
+      <w:pPr>
+        <w:pStyle w:val="ListParagraph"/>
+        <w:numPr>
+          <w:ilvl w:val="1"/>
+          <w:numId w:val="1"/>
+        </w:numPr>
+      </w:pPr>
+      <w:r>
+        <w:t>Getting same-sized rates and population data</w:t>
+      </w:r>
+    </w:p>
+    <w:p>
+      <w:pPr>
+        <w:pStyle w:val="ListParagraph"/>
+        <w:numPr>
+          <w:ilvl w:val="1"/>
+          <w:numId w:val="1"/>
+        </w:numPr>
+      </w:pPr>
+      <w:r>
+        <w:t xml:space="preserve">Deriving GKP equations for </w:t>
+      </w:r>
+      <w:r>
+        <w:t>parents, grandparents, great-grandparents, siblings, cousins and aunts and uncles</w:t>
+      </w:r>
+    </w:p>
+    <w:p>
+      <w:pPr>
+        <w:pStyle w:val="ListParagraph"/>
+        <w:numPr>
+          <w:ilvl w:val="1"/>
+          <w:numId w:val="1"/>
+        </w:numPr>
+      </w:pPr>
+      <w:r>
+        <w:t>Implementing equations in R</w:t>
+      </w:r>
+    </w:p>
+    <w:p>
+      <w:pPr>
+        <w:pStyle w:val="ListParagraph"/>
+        <w:numPr>
+          <w:ilvl w:val="0"/>
+          <w:numId w:val="1"/>
+        </w:numPr>
+      </w:pPr>
+      <w:r>
+        <w:t>Malika’s work</w:t>
+      </w:r>
+    </w:p>
+    <w:p>
+      <w:pPr>
+        <w:pStyle w:val="ListParagraph"/>
+        <w:numPr>
+          <w:ilvl w:val="1"/>
+          <w:numId w:val="1"/>
+        </w:numPr>
+      </w:pPr>
+      <w:r>
+        <w:t>SOCSIM as she is interested in genealogies</w:t>
+      </w:r>
+    </w:p>
+    <w:p/>
+    <w:p>
+      <w:r>
+        <w:t xml:space="preserve">B. </w:t>
+      </w:r>
+      <w:r>
+        <w:t xml:space="preserve">Sandwich </w:t>
+      </w:r>
+    </w:p>
+    <w:p>
+      <w:pPr>
+        <w:pStyle w:val="ListParagraph"/>
+        <w:numPr>
+          <w:ilvl w:val="0"/>
+          <w:numId w:val="2"/>
+        </w:numPr>
+      </w:pPr>
+      <w:r>
+        <w:t>Definition of dependent child and parent</w:t>
+      </w:r>
+    </w:p>
+    <w:p>
+      <w:pPr>
+        <w:pStyle w:val="ListParagraph"/>
+        <w:numPr>
+          <w:ilvl w:val="0"/>
+          <w:numId w:val="2"/>
+        </w:numPr>
+      </w:pPr>
+      <w:r>
+        <w:t>We have now 5 dimulations per country – more are coming?</w:t>
+      </w:r>
+    </w:p>
+    <w:p>
+      <w:r>
+        <w:t xml:space="preserve">C. </w:t>
+      </w:r>
+      <w:r>
+        <w:t>Availability for review</w:t>
+      </w:r>
+    </w:p>
+    <w:p>
+      <w:pPr>
+        <w:pStyle w:val="ListParagraph"/>
+        <w:numPr>
+          <w:ilvl w:val="0"/>
+          <w:numId w:val="3"/>
+        </w:numPr>
+      </w:pPr>
+      <w:r>
+        <w:t>Child death</w:t>
+      </w:r>
+      <w:r>
+        <w:t xml:space="preserve"> </w:t>
+      </w:r>
+      <w:r>
+        <w:t>Review</w:t>
+      </w:r>
+      <w:r>
+        <w:t xml:space="preserve"> date?</w:t>
+      </w:r>
+    </w:p>
+    <w:p>
+      <w:pPr>
+        <w:pStyle w:val="ListParagraph"/>
+        <w:numPr>
+          <w:ilvl w:val="0"/>
+          <w:numId w:val="3"/>
+        </w:numPr>
+      </w:pPr>
+      <w:r>
+        <w:t>Formal paper with Ivan</w:t>
+      </w:r>
+    </w:p>
     <w:sectPr>
       <w:pgSz w:w="12240" w:h="15840"/>
       <w:pgMar w:top="1440" w:right="1440" w:bottom="1440" w:left="1440" w:header="720" w:footer="720" w:gutter="0"/>
@@ -316,6 +1234,475 @@
     </w:sectPr>
   </w:body>
 </w:document>
+</file>
+
+<file path=word/numbering.xml><?xml version="1.0" encoding="utf-8"?>
+<w:numbering xmlns:wpc="http://schemas.microsoft.com/office/word/2010/wordprocessingCanvas" xmlns:mc="http://schemas.openxmlformats.org/markup-compatibility/2006" xmlns:o="urn:schemas-microsoft-com:office:office" xmlns:r="http://schemas.openxmlformats.org/officeDocument/2006/relationships" xmlns:m="http://schemas.openxmlformats.org/officeDocument/2006/math" xmlns:v="urn:schemas-microsoft-com:vml" xmlns:wp14="http://schemas.microsoft.com/office/word/2010/wordprocessingDrawing" xmlns:wp="http://schemas.openxmlformats.org/drawingml/2006/wordprocessingDrawing" xmlns:w10="urn:schemas-microsoft-com:office:word" xmlns:w="http://schemas.openxmlformats.org/wordprocessingml/2006/main" xmlns:w14="http://schemas.microsoft.com/office/word/2010/wordml" xmlns:wpg="http://schemas.microsoft.com/office/word/2010/wordprocessingGroup" xmlns:wpi="http://schemas.microsoft.com/office/word/2010/wordprocessingInk" xmlns:wne="http://schemas.microsoft.com/office/word/2006/wordml" xmlns:wps="http://schemas.microsoft.com/office/word/2010/wordprocessingShape" mc:Ignorable="w14 wp14">
+  <w:abstractNum w:abstractNumId="0">
+    <w:nsid w:val="1D4C14AC"/>
+    <w:multiLevelType w:val="hybridMultilevel"/>
+    <w:tmpl w:val="F5BE422C"/>
+    <w:lvl w:ilvl="0" w:tplc="1D20D110">
+      <w:start w:val="1"/>
+      <w:numFmt w:val="bullet"/>
+      <w:lvlText w:val="-"/>
+      <w:lvlJc w:val="left"/>
+      <w:pPr>
+        <w:ind w:left="720" w:hanging="360"/>
+      </w:pPr>
+      <w:rPr>
+        <w:rFonts w:ascii="Calibri" w:eastAsiaTheme="minorHAnsi" w:hAnsi="Calibri" w:cs="Times New Roman" w:hint="default"/>
+      </w:rPr>
+    </w:lvl>
+    <w:lvl w:ilvl="1" w:tplc="04090003">
+      <w:start w:val="1"/>
+      <w:numFmt w:val="bullet"/>
+      <w:lvlText w:val="o"/>
+      <w:lvlJc w:val="left"/>
+      <w:pPr>
+        <w:ind w:left="1440" w:hanging="360"/>
+      </w:pPr>
+      <w:rPr>
+        <w:rFonts w:ascii="Courier New" w:hAnsi="Courier New" w:cs="Courier New" w:hint="default"/>
+      </w:rPr>
+    </w:lvl>
+    <w:lvl w:ilvl="2" w:tplc="04090005">
+      <w:start w:val="1"/>
+      <w:numFmt w:val="bullet"/>
+      <w:lvlText w:val=""/>
+      <w:lvlJc w:val="left"/>
+      <w:pPr>
+        <w:ind w:left="2160" w:hanging="360"/>
+      </w:pPr>
+      <w:rPr>
+        <w:rFonts w:ascii="Wingdings" w:hAnsi="Wingdings" w:hint="default"/>
+      </w:rPr>
+    </w:lvl>
+    <w:lvl w:ilvl="3" w:tplc="04090001" w:tentative="1">
+      <w:start w:val="1"/>
+      <w:numFmt w:val="bullet"/>
+      <w:lvlText w:val=""/>
+      <w:lvlJc w:val="left"/>
+      <w:pPr>
+        <w:ind w:left="2880" w:hanging="360"/>
+      </w:pPr>
+      <w:rPr>
+        <w:rFonts w:ascii="Symbol" w:hAnsi="Symbol" w:hint="default"/>
+      </w:rPr>
+    </w:lvl>
+    <w:lvl w:ilvl="4" w:tplc="04090003" w:tentative="1">
+      <w:start w:val="1"/>
+      <w:numFmt w:val="bullet"/>
+      <w:lvlText w:val="o"/>
+      <w:lvlJc w:val="left"/>
+      <w:pPr>
+        <w:ind w:left="3600" w:hanging="360"/>
+      </w:pPr>
+      <w:rPr>
+        <w:rFonts w:ascii="Courier New" w:hAnsi="Courier New" w:cs="Courier New" w:hint="default"/>
+      </w:rPr>
+    </w:lvl>
+    <w:lvl w:ilvl="5" w:tplc="04090005" w:tentative="1">
+      <w:start w:val="1"/>
+      <w:numFmt w:val="bullet"/>
+      <w:lvlText w:val=""/>
+      <w:lvlJc w:val="left"/>
+      <w:pPr>
+        <w:ind w:left="4320" w:hanging="360"/>
+      </w:pPr>
+      <w:rPr>
+        <w:rFonts w:ascii="Wingdings" w:hAnsi="Wingdings" w:hint="default"/>
+      </w:rPr>
+    </w:lvl>
+    <w:lvl w:ilvl="6" w:tplc="04090001" w:tentative="1">
+      <w:start w:val="1"/>
+      <w:numFmt w:val="bullet"/>
+      <w:lvlText w:val=""/>
+      <w:lvlJc w:val="left"/>
+      <w:pPr>
+        <w:ind w:left="5040" w:hanging="360"/>
+      </w:pPr>
+      <w:rPr>
+        <w:rFonts w:ascii="Symbol" w:hAnsi="Symbol" w:hint="default"/>
+      </w:rPr>
+    </w:lvl>
+    <w:lvl w:ilvl="7" w:tplc="04090003" w:tentative="1">
+      <w:start w:val="1"/>
+      <w:numFmt w:val="bullet"/>
+      <w:lvlText w:val="o"/>
+      <w:lvlJc w:val="left"/>
+      <w:pPr>
+        <w:ind w:left="5760" w:hanging="360"/>
+      </w:pPr>
+      <w:rPr>
+        <w:rFonts w:ascii="Courier New" w:hAnsi="Courier New" w:cs="Courier New" w:hint="default"/>
+      </w:rPr>
+    </w:lvl>
+    <w:lvl w:ilvl="8" w:tplc="04090005" w:tentative="1">
+      <w:start w:val="1"/>
+      <w:numFmt w:val="bullet"/>
+      <w:lvlText w:val=""/>
+      <w:lvlJc w:val="left"/>
+      <w:pPr>
+        <w:ind w:left="6480" w:hanging="360"/>
+      </w:pPr>
+      <w:rPr>
+        <w:rFonts w:ascii="Wingdings" w:hAnsi="Wingdings" w:hint="default"/>
+      </w:rPr>
+    </w:lvl>
+  </w:abstractNum>
+  <w:abstractNum w:abstractNumId="1">
+    <w:nsid w:val="3312667F"/>
+    <w:multiLevelType w:val="hybridMultilevel"/>
+    <w:tmpl w:val="C554A486"/>
+    <w:lvl w:ilvl="0" w:tplc="1D20D110">
+      <w:start w:val="1"/>
+      <w:numFmt w:val="bullet"/>
+      <w:lvlText w:val="-"/>
+      <w:lvlJc w:val="left"/>
+      <w:pPr>
+        <w:ind w:left="720" w:hanging="360"/>
+      </w:pPr>
+      <w:rPr>
+        <w:rFonts w:ascii="Calibri" w:eastAsiaTheme="minorHAnsi" w:hAnsi="Calibri" w:cs="Times New Roman" w:hint="default"/>
+      </w:rPr>
+    </w:lvl>
+    <w:lvl w:ilvl="1" w:tplc="04090003" w:tentative="1">
+      <w:start w:val="1"/>
+      <w:numFmt w:val="bullet"/>
+      <w:lvlText w:val="o"/>
+      <w:lvlJc w:val="left"/>
+      <w:pPr>
+        <w:ind w:left="1440" w:hanging="360"/>
+      </w:pPr>
+      <w:rPr>
+        <w:rFonts w:ascii="Courier New" w:hAnsi="Courier New" w:cs="Courier New" w:hint="default"/>
+      </w:rPr>
+    </w:lvl>
+    <w:lvl w:ilvl="2" w:tplc="04090005" w:tentative="1">
+      <w:start w:val="1"/>
+      <w:numFmt w:val="bullet"/>
+      <w:lvlText w:val=""/>
+      <w:lvlJc w:val="left"/>
+      <w:pPr>
+        <w:ind w:left="2160" w:hanging="360"/>
+      </w:pPr>
+      <w:rPr>
+        <w:rFonts w:ascii="Wingdings" w:hAnsi="Wingdings" w:hint="default"/>
+      </w:rPr>
+    </w:lvl>
+    <w:lvl w:ilvl="3" w:tplc="04090001" w:tentative="1">
+      <w:start w:val="1"/>
+      <w:numFmt w:val="bullet"/>
+      <w:lvlText w:val=""/>
+      <w:lvlJc w:val="left"/>
+      <w:pPr>
+        <w:ind w:left="2880" w:hanging="360"/>
+      </w:pPr>
+      <w:rPr>
+        <w:rFonts w:ascii="Symbol" w:hAnsi="Symbol" w:hint="default"/>
+      </w:rPr>
+    </w:lvl>
+    <w:lvl w:ilvl="4" w:tplc="04090003" w:tentative="1">
+      <w:start w:val="1"/>
+      <w:numFmt w:val="bullet"/>
+      <w:lvlText w:val="o"/>
+      <w:lvlJc w:val="left"/>
+      <w:pPr>
+        <w:ind w:left="3600" w:hanging="360"/>
+      </w:pPr>
+      <w:rPr>
+        <w:rFonts w:ascii="Courier New" w:hAnsi="Courier New" w:cs="Courier New" w:hint="default"/>
+      </w:rPr>
+    </w:lvl>
+    <w:lvl w:ilvl="5" w:tplc="04090005" w:tentative="1">
+      <w:start w:val="1"/>
+      <w:numFmt w:val="bullet"/>
+      <w:lvlText w:val=""/>
+      <w:lvlJc w:val="left"/>
+      <w:pPr>
+        <w:ind w:left="4320" w:hanging="360"/>
+      </w:pPr>
+      <w:rPr>
+        <w:rFonts w:ascii="Wingdings" w:hAnsi="Wingdings" w:hint="default"/>
+      </w:rPr>
+    </w:lvl>
+    <w:lvl w:ilvl="6" w:tplc="04090001" w:tentative="1">
+      <w:start w:val="1"/>
+      <w:numFmt w:val="bullet"/>
+      <w:lvlText w:val=""/>
+      <w:lvlJc w:val="left"/>
+      <w:pPr>
+        <w:ind w:left="5040" w:hanging="360"/>
+      </w:pPr>
+      <w:rPr>
+        <w:rFonts w:ascii="Symbol" w:hAnsi="Symbol" w:hint="default"/>
+      </w:rPr>
+    </w:lvl>
+    <w:lvl w:ilvl="7" w:tplc="04090003" w:tentative="1">
+      <w:start w:val="1"/>
+      <w:numFmt w:val="bullet"/>
+      <w:lvlText w:val="o"/>
+      <w:lvlJc w:val="left"/>
+      <w:pPr>
+        <w:ind w:left="5760" w:hanging="360"/>
+      </w:pPr>
+      <w:rPr>
+        <w:rFonts w:ascii="Courier New" w:hAnsi="Courier New" w:cs="Courier New" w:hint="default"/>
+      </w:rPr>
+    </w:lvl>
+    <w:lvl w:ilvl="8" w:tplc="04090005" w:tentative="1">
+      <w:start w:val="1"/>
+      <w:numFmt w:val="bullet"/>
+      <w:lvlText w:val=""/>
+      <w:lvlJc w:val="left"/>
+      <w:pPr>
+        <w:ind w:left="6480" w:hanging="360"/>
+      </w:pPr>
+      <w:rPr>
+        <w:rFonts w:ascii="Wingdings" w:hAnsi="Wingdings" w:hint="default"/>
+      </w:rPr>
+    </w:lvl>
+  </w:abstractNum>
+  <w:abstractNum w:abstractNumId="2">
+    <w:nsid w:val="3B212375"/>
+    <w:multiLevelType w:val="hybridMultilevel"/>
+    <w:tmpl w:val="7D5E0CD4"/>
+    <w:lvl w:ilvl="0" w:tplc="1D20D110">
+      <w:start w:val="3"/>
+      <w:numFmt w:val="bullet"/>
+      <w:lvlText w:val="-"/>
+      <w:lvlJc w:val="left"/>
+      <w:pPr>
+        <w:ind w:left="720" w:hanging="360"/>
+      </w:pPr>
+      <w:rPr>
+        <w:rFonts w:ascii="Calibri" w:eastAsiaTheme="minorHAnsi" w:hAnsi="Calibri" w:cs="Times New Roman" w:hint="default"/>
+      </w:rPr>
+    </w:lvl>
+    <w:lvl w:ilvl="1" w:tplc="04090003">
+      <w:start w:val="1"/>
+      <w:numFmt w:val="bullet"/>
+      <w:lvlText w:val="o"/>
+      <w:lvlJc w:val="left"/>
+      <w:pPr>
+        <w:ind w:left="1440" w:hanging="360"/>
+      </w:pPr>
+      <w:rPr>
+        <w:rFonts w:ascii="Courier New" w:hAnsi="Courier New" w:cs="Courier New" w:hint="default"/>
+      </w:rPr>
+    </w:lvl>
+    <w:lvl w:ilvl="2" w:tplc="04090005" w:tentative="1">
+      <w:start w:val="1"/>
+      <w:numFmt w:val="bullet"/>
+      <w:lvlText w:val=""/>
+      <w:lvlJc w:val="left"/>
+      <w:pPr>
+        <w:ind w:left="2160" w:hanging="360"/>
+      </w:pPr>
+      <w:rPr>
+        <w:rFonts w:ascii="Wingdings" w:hAnsi="Wingdings" w:hint="default"/>
+      </w:rPr>
+    </w:lvl>
+    <w:lvl w:ilvl="3" w:tplc="04090001" w:tentative="1">
+      <w:start w:val="1"/>
+      <w:numFmt w:val="bullet"/>
+      <w:lvlText w:val=""/>
+      <w:lvlJc w:val="left"/>
+      <w:pPr>
+        <w:ind w:left="2880" w:hanging="360"/>
+      </w:pPr>
+      <w:rPr>
+        <w:rFonts w:ascii="Symbol" w:hAnsi="Symbol" w:hint="default"/>
+      </w:rPr>
+    </w:lvl>
+    <w:lvl w:ilvl="4" w:tplc="04090003" w:tentative="1">
+      <w:start w:val="1"/>
+      <w:numFmt w:val="bullet"/>
+      <w:lvlText w:val="o"/>
+      <w:lvlJc w:val="left"/>
+      <w:pPr>
+        <w:ind w:left="3600" w:hanging="360"/>
+      </w:pPr>
+      <w:rPr>
+        <w:rFonts w:ascii="Courier New" w:hAnsi="Courier New" w:cs="Courier New" w:hint="default"/>
+      </w:rPr>
+    </w:lvl>
+    <w:lvl w:ilvl="5" w:tplc="04090005" w:tentative="1">
+      <w:start w:val="1"/>
+      <w:numFmt w:val="bullet"/>
+      <w:lvlText w:val=""/>
+      <w:lvlJc w:val="left"/>
+      <w:pPr>
+        <w:ind w:left="4320" w:hanging="360"/>
+      </w:pPr>
+      <w:rPr>
+        <w:rFonts w:ascii="Wingdings" w:hAnsi="Wingdings" w:hint="default"/>
+      </w:rPr>
+    </w:lvl>
+    <w:lvl w:ilvl="6" w:tplc="04090001" w:tentative="1">
+      <w:start w:val="1"/>
+      <w:numFmt w:val="bullet"/>
+      <w:lvlText w:val=""/>
+      <w:lvlJc w:val="left"/>
+      <w:pPr>
+        <w:ind w:left="5040" w:hanging="360"/>
+      </w:pPr>
+      <w:rPr>
+        <w:rFonts w:ascii="Symbol" w:hAnsi="Symbol" w:hint="default"/>
+      </w:rPr>
+    </w:lvl>
+    <w:lvl w:ilvl="7" w:tplc="04090003" w:tentative="1">
+      <w:start w:val="1"/>
+      <w:numFmt w:val="bullet"/>
+      <w:lvlText w:val="o"/>
+      <w:lvlJc w:val="left"/>
+      <w:pPr>
+        <w:ind w:left="5760" w:hanging="360"/>
+      </w:pPr>
+      <w:rPr>
+        <w:rFonts w:ascii="Courier New" w:hAnsi="Courier New" w:cs="Courier New" w:hint="default"/>
+      </w:rPr>
+    </w:lvl>
+    <w:lvl w:ilvl="8" w:tplc="04090005" w:tentative="1">
+      <w:start w:val="1"/>
+      <w:numFmt w:val="bullet"/>
+      <w:lvlText w:val=""/>
+      <w:lvlJc w:val="left"/>
+      <w:pPr>
+        <w:ind w:left="6480" w:hanging="360"/>
+      </w:pPr>
+      <w:rPr>
+        <w:rFonts w:ascii="Wingdings" w:hAnsi="Wingdings" w:hint="default"/>
+      </w:rPr>
+    </w:lvl>
+  </w:abstractNum>
+  <w:abstractNum w:abstractNumId="3">
+    <w:nsid w:val="5AEE275A"/>
+    <w:multiLevelType w:val="hybridMultilevel"/>
+    <w:tmpl w:val="B0ECC6AA"/>
+    <w:lvl w:ilvl="0" w:tplc="1D20D110">
+      <w:start w:val="1"/>
+      <w:numFmt w:val="bullet"/>
+      <w:lvlText w:val="-"/>
+      <w:lvlJc w:val="left"/>
+      <w:pPr>
+        <w:ind w:left="720" w:hanging="360"/>
+      </w:pPr>
+      <w:rPr>
+        <w:rFonts w:ascii="Calibri" w:eastAsiaTheme="minorHAnsi" w:hAnsi="Calibri" w:cs="Times New Roman" w:hint="default"/>
+      </w:rPr>
+    </w:lvl>
+    <w:lvl w:ilvl="1" w:tplc="04090003" w:tentative="1">
+      <w:start w:val="1"/>
+      <w:numFmt w:val="bullet"/>
+      <w:lvlText w:val="o"/>
+      <w:lvlJc w:val="left"/>
+      <w:pPr>
+        <w:ind w:left="1440" w:hanging="360"/>
+      </w:pPr>
+      <w:rPr>
+        <w:rFonts w:ascii="Courier New" w:hAnsi="Courier New" w:cs="Courier New" w:hint="default"/>
+      </w:rPr>
+    </w:lvl>
+    <w:lvl w:ilvl="2" w:tplc="04090005" w:tentative="1">
+      <w:start w:val="1"/>
+      <w:numFmt w:val="bullet"/>
+      <w:lvlText w:val=""/>
+      <w:lvlJc w:val="left"/>
+      <w:pPr>
+        <w:ind w:left="2160" w:hanging="360"/>
+      </w:pPr>
+      <w:rPr>
+        <w:rFonts w:ascii="Wingdings" w:hAnsi="Wingdings" w:hint="default"/>
+      </w:rPr>
+    </w:lvl>
+    <w:lvl w:ilvl="3" w:tplc="04090001" w:tentative="1">
+      <w:start w:val="1"/>
+      <w:numFmt w:val="bullet"/>
+      <w:lvlText w:val=""/>
+      <w:lvlJc w:val="left"/>
+      <w:pPr>
+        <w:ind w:left="2880" w:hanging="360"/>
+      </w:pPr>
+      <w:rPr>
+        <w:rFonts w:ascii="Symbol" w:hAnsi="Symbol" w:hint="default"/>
+      </w:rPr>
+    </w:lvl>
+    <w:lvl w:ilvl="4" w:tplc="04090003" w:tentative="1">
+      <w:start w:val="1"/>
+      <w:numFmt w:val="bullet"/>
+      <w:lvlText w:val="o"/>
+      <w:lvlJc w:val="left"/>
+      <w:pPr>
+        <w:ind w:left="3600" w:hanging="360"/>
+      </w:pPr>
+      <w:rPr>
+        <w:rFonts w:ascii="Courier New" w:hAnsi="Courier New" w:cs="Courier New" w:hint="default"/>
+      </w:rPr>
+    </w:lvl>
+    <w:lvl w:ilvl="5" w:tplc="04090005" w:tentative="1">
+      <w:start w:val="1"/>
+      <w:numFmt w:val="bullet"/>
+      <w:lvlText w:val=""/>
+      <w:lvlJc w:val="left"/>
+      <w:pPr>
+        <w:ind w:left="4320" w:hanging="360"/>
+      </w:pPr>
+      <w:rPr>
+        <w:rFonts w:ascii="Wingdings" w:hAnsi="Wingdings" w:hint="default"/>
+      </w:rPr>
+    </w:lvl>
+    <w:lvl w:ilvl="6" w:tplc="04090001" w:tentative="1">
+      <w:start w:val="1"/>
+      <w:numFmt w:val="bullet"/>
+      <w:lvlText w:val=""/>
+      <w:lvlJc w:val="left"/>
+      <w:pPr>
+        <w:ind w:left="5040" w:hanging="360"/>
+      </w:pPr>
+      <w:rPr>
+        <w:rFonts w:ascii="Symbol" w:hAnsi="Symbol" w:hint="default"/>
+      </w:rPr>
+    </w:lvl>
+    <w:lvl w:ilvl="7" w:tplc="04090003" w:tentative="1">
+      <w:start w:val="1"/>
+      <w:numFmt w:val="bullet"/>
+      <w:lvlText w:val="o"/>
+      <w:lvlJc w:val="left"/>
+      <w:pPr>
+        <w:ind w:left="5760" w:hanging="360"/>
+      </w:pPr>
+      <w:rPr>
+        <w:rFonts w:ascii="Courier New" w:hAnsi="Courier New" w:cs="Courier New" w:hint="default"/>
+      </w:rPr>
+    </w:lvl>
+    <w:lvl w:ilvl="8" w:tplc="04090005" w:tentative="1">
+      <w:start w:val="1"/>
+      <w:numFmt w:val="bullet"/>
+      <w:lvlText w:val=""/>
+      <w:lvlJc w:val="left"/>
+      <w:pPr>
+        <w:ind w:left="6480" w:hanging="360"/>
+      </w:pPr>
+      <w:rPr>
+        <w:rFonts w:ascii="Wingdings" w:hAnsi="Wingdings" w:hint="default"/>
+      </w:rPr>
+    </w:lvl>
+  </w:abstractNum>
+  <w:num w:numId="1">
+    <w:abstractNumId w:val="0"/>
+  </w:num>
+  <w:num w:numId="2">
+    <w:abstractNumId w:val="3"/>
+  </w:num>
+  <w:num w:numId="3">
+    <w:abstractNumId w:val="1"/>
+  </w:num>
+  <w:num w:numId="4">
+    <w:abstractNumId w:val="2"/>
+  </w:num>
+</w:numbering>
 </file>
 
 <file path=word/styles.xml><?xml version="1.0" encoding="utf-8"?>
@@ -512,6 +1899,28 @@
     <w:semiHidden/>
     <w:unhideWhenUsed/>
   </w:style>
+  <w:style w:type="paragraph" w:styleId="ListParagraph">
+    <w:name w:val="List Paragraph"/>
+    <w:basedOn w:val="Normal"/>
+    <w:uiPriority w:val="34"/>
+    <w:qFormat/>
+    <w:rsid w:val="00C31414"/>
+    <w:pPr>
+      <w:ind w:left="720"/>
+      <w:contextualSpacing/>
+    </w:pPr>
+  </w:style>
+  <w:style w:type="character" w:styleId="Hyperlink">
+    <w:name w:val="Hyperlink"/>
+    <w:basedOn w:val="DefaultParagraphFont"/>
+    <w:uiPriority w:val="99"/>
+    <w:unhideWhenUsed/>
+    <w:rsid w:val="0066683F"/>
+    <w:rPr>
+      <w:color w:val="0000FF" w:themeColor="hyperlink"/>
+      <w:u w:val="single"/>
+    </w:rPr>
+  </w:style>
 </w:styles>
 </file>
 
@@ -708,6 +2117,28 @@
     <w:uiPriority w:val="99"/>
     <w:semiHidden/>
     <w:unhideWhenUsed/>
+  </w:style>
+  <w:style w:type="paragraph" w:styleId="ListParagraph">
+    <w:name w:val="List Paragraph"/>
+    <w:basedOn w:val="Normal"/>
+    <w:uiPriority w:val="34"/>
+    <w:qFormat/>
+    <w:rsid w:val="00C31414"/>
+    <w:pPr>
+      <w:ind w:left="720"/>
+      <w:contextualSpacing/>
+    </w:pPr>
+  </w:style>
+  <w:style w:type="character" w:styleId="Hyperlink">
+    <w:name w:val="Hyperlink"/>
+    <w:basedOn w:val="DefaultParagraphFont"/>
+    <w:uiPriority w:val="99"/>
+    <w:unhideWhenUsed/>
+    <w:rsid w:val="0066683F"/>
+    <w:rPr>
+      <w:color w:val="0000FF" w:themeColor="hyperlink"/>
+      <w:u w:val="single"/>
+    </w:rPr>
   </w:style>
 </w:styles>
 </file>

</xml_diff>